<commit_message>
marked the done features in P0.dox
marked the done features in P0.dox, and moved Total table to the front column in excel sheet.
</commit_message>
<xml_diff>
--- a/P0.docx
+++ b/P0.docx
@@ -379,27 +379,7 @@
           <w:sz w:val="24"/>
           <w:szCs w:val="24"/>
         </w:rPr>
-        <w:t xml:space="preserve">Say hello to </w:t>
-      </w:r>
-      <w:proofErr w:type="spellStart"/>
-      <w:r>
-        <w:rPr>
-          <w:rFonts w:ascii="Segoe UI" w:eastAsia="Times New Roman" w:hAnsi="Segoe UI" w:cs="Segoe UI"/>
-          <w:color w:val="24292F"/>
-          <w:sz w:val="24"/>
-          <w:szCs w:val="24"/>
-        </w:rPr>
-        <w:t>RoSA</w:t>
-      </w:r>
-      <w:proofErr w:type="spellEnd"/>
-      <w:r>
-        <w:rPr>
-          <w:rFonts w:ascii="Segoe UI" w:eastAsia="Times New Roman" w:hAnsi="Segoe UI" w:cs="Segoe UI"/>
-          <w:color w:val="24292F"/>
-          <w:sz w:val="24"/>
-          <w:szCs w:val="24"/>
-        </w:rPr>
-        <w:t>. Your robot shopping assistant! Helping you with your client's groceries.</w:t>
+        <w:t>Say hello to RoSA. Your robot shopping assistant! Helping you with your client's groceries.</w:t>
       </w:r>
     </w:p>
     <w:p>
@@ -475,7 +455,7 @@
           <w:szCs w:val="24"/>
         </w:rPr>
         <w:lastRenderedPageBreak/>
-        <w:object w:dxaOrig="1440" w:dyaOrig="1440" w14:anchorId="42002ABA">
+        <w:object w:dxaOrig="225" w:dyaOrig="225" w14:anchorId="42002ABA">
           <v:shapetype id="_x0000_t75" coordsize="21600,21600" o:spt="75" o:preferrelative="t" path="m@4@5l@4@11@9@11@9@5xe" filled="f" stroked="f">
             <v:stroke joinstyle="miter"/>
             <v:formulas>
@@ -495,10 +475,10 @@
             <v:path o:extrusionok="f" gradientshapeok="t" o:connecttype="rect"/>
             <o:lock v:ext="edit" aspectratio="t"/>
           </v:shapetype>
-          <v:shape id="_x0000_i1077" type="#_x0000_t75" style="width:19.9pt;height:16.5pt" o:ole="">
+          <v:shape id="_x0000_i1107" type="#_x0000_t75" style="width:19.9pt;height:16.5pt" o:ole="">
             <v:imagedata r:id="rId5" o:title=""/>
           </v:shape>
-          <w:control r:id="rId6" w:name="DefaultOcxName" w:shapeid="_x0000_i1077"/>
+          <w:control r:id="rId6" w:name="DefaultOcxName" w:shapeid="_x0000_i1107"/>
         </w:object>
       </w:r>
       <w:r>
@@ -534,11 +514,11 @@
           <w:sz w:val="24"/>
           <w:szCs w:val="24"/>
         </w:rPr>
-        <w:object w:dxaOrig="1440" w:dyaOrig="1440" w14:anchorId="1B73EC6D">
-          <v:shape id="_x0000_i1076" type="#_x0000_t75" style="width:19.9pt;height:16.5pt" o:ole="">
-            <v:imagedata r:id="rId5" o:title=""/>
+        <w:object w:dxaOrig="225" w:dyaOrig="225" w14:anchorId="1B73EC6D">
+          <v:shape id="_x0000_i1063" type="#_x0000_t75" style="width:19.9pt;height:16.5pt" o:ole="">
+            <v:imagedata r:id="rId7" o:title=""/>
           </v:shape>
-          <w:control r:id="rId7" w:name="DefaultOcxName1" w:shapeid="_x0000_i1076"/>
+          <w:control r:id="rId8" w:name="DefaultOcxName1" w:shapeid="_x0000_i1063"/>
         </w:object>
       </w:r>
       <w:r>
@@ -574,11 +554,11 @@
           <w:sz w:val="24"/>
           <w:szCs w:val="24"/>
         </w:rPr>
-        <w:object w:dxaOrig="1440" w:dyaOrig="1440" w14:anchorId="4941D6AE">
-          <v:shape id="_x0000_i1075" type="#_x0000_t75" style="width:19.9pt;height:16.5pt" o:ole="">
-            <v:imagedata r:id="rId5" o:title=""/>
+        <w:object w:dxaOrig="225" w:dyaOrig="225" w14:anchorId="4941D6AE">
+          <v:shape id="_x0000_i1066" type="#_x0000_t75" style="width:19.9pt;height:16.5pt" o:ole="">
+            <v:imagedata r:id="rId7" o:title=""/>
           </v:shape>
-          <w:control r:id="rId8" w:name="DefaultOcxName2" w:shapeid="_x0000_i1075"/>
+          <w:control r:id="rId9" w:name="DefaultOcxName2" w:shapeid="_x0000_i1066"/>
         </w:object>
       </w:r>
       <w:r>
@@ -614,11 +594,11 @@
           <w:sz w:val="24"/>
           <w:szCs w:val="24"/>
         </w:rPr>
-        <w:object w:dxaOrig="1440" w:dyaOrig="1440" w14:anchorId="7DD5BD2E">
-          <v:shape id="_x0000_i1074" type="#_x0000_t75" style="width:19.9pt;height:16.5pt" o:ole="">
-            <v:imagedata r:id="rId5" o:title=""/>
+        <w:object w:dxaOrig="225" w:dyaOrig="225" w14:anchorId="7DD5BD2E">
+          <v:shape id="_x0000_i1069" type="#_x0000_t75" style="width:19.9pt;height:16.5pt" o:ole="">
+            <v:imagedata r:id="rId7" o:title=""/>
           </v:shape>
-          <w:control r:id="rId9" w:name="DefaultOcxName3" w:shapeid="_x0000_i1074"/>
+          <w:control r:id="rId10" w:name="DefaultOcxName3" w:shapeid="_x0000_i1069"/>
         </w:object>
       </w:r>
       <w:r>
@@ -654,11 +634,11 @@
           <w:sz w:val="24"/>
           <w:szCs w:val="24"/>
         </w:rPr>
-        <w:object w:dxaOrig="1440" w:dyaOrig="1440" w14:anchorId="0BC7841A">
-          <v:shape id="_x0000_i1073" type="#_x0000_t75" style="width:19.9pt;height:16.5pt" o:ole="">
-            <v:imagedata r:id="rId5" o:title=""/>
+        <w:object w:dxaOrig="225" w:dyaOrig="225" w14:anchorId="0BC7841A">
+          <v:shape id="_x0000_i1072" type="#_x0000_t75" style="width:19.9pt;height:16.5pt" o:ole="">
+            <v:imagedata r:id="rId7" o:title=""/>
           </v:shape>
-          <w:control r:id="rId10" w:name="DefaultOcxName4" w:shapeid="_x0000_i1073"/>
+          <w:control r:id="rId11" w:name="DefaultOcxName4" w:shapeid="_x0000_i1072"/>
         </w:object>
       </w:r>
       <w:r>
@@ -694,11 +674,11 @@
           <w:sz w:val="24"/>
           <w:szCs w:val="24"/>
         </w:rPr>
-        <w:object w:dxaOrig="1440" w:dyaOrig="1440" w14:anchorId="00238CA0">
-          <v:shape id="_x0000_i1072" type="#_x0000_t75" style="width:19.9pt;height:16.5pt" o:ole="">
-            <v:imagedata r:id="rId5" o:title=""/>
+        <w:object w:dxaOrig="225" w:dyaOrig="225" w14:anchorId="00238CA0">
+          <v:shape id="_x0000_i1075" type="#_x0000_t75" style="width:19.9pt;height:16.5pt" o:ole="">
+            <v:imagedata r:id="rId7" o:title=""/>
           </v:shape>
-          <w:control r:id="rId11" w:name="DefaultOcxName5" w:shapeid="_x0000_i1072"/>
+          <w:control r:id="rId12" w:name="DefaultOcxName5" w:shapeid="_x0000_i1075"/>
         </w:object>
       </w:r>
       <w:r>
@@ -760,11 +740,11 @@
           <w:sz w:val="24"/>
           <w:szCs w:val="24"/>
         </w:rPr>
-        <w:object w:dxaOrig="1440" w:dyaOrig="1440" w14:anchorId="6ED68BEC">
-          <v:shape id="_x0000_i1071" type="#_x0000_t75" style="width:19.9pt;height:16.5pt" o:ole="">
-            <v:imagedata r:id="rId5" o:title=""/>
+        <w:object w:dxaOrig="225" w:dyaOrig="225" w14:anchorId="6ED68BEC">
+          <v:shape id="_x0000_i1078" type="#_x0000_t75" style="width:19.9pt;height:16.5pt" o:ole="">
+            <v:imagedata r:id="rId7" o:title=""/>
           </v:shape>
-          <w:control r:id="rId12" w:name="DefaultOcxName6" w:shapeid="_x0000_i1071"/>
+          <w:control r:id="rId13" w:name="DefaultOcxName6" w:shapeid="_x0000_i1078"/>
         </w:object>
       </w:r>
       <w:r>
@@ -800,11 +780,11 @@
           <w:sz w:val="24"/>
           <w:szCs w:val="24"/>
         </w:rPr>
-        <w:object w:dxaOrig="1440" w:dyaOrig="1440" w14:anchorId="37C2C69C">
-          <v:shape id="_x0000_i1070" type="#_x0000_t75" style="width:19.9pt;height:16.5pt" o:ole="">
-            <v:imagedata r:id="rId5" o:title=""/>
+        <w:object w:dxaOrig="225" w:dyaOrig="225" w14:anchorId="37C2C69C">
+          <v:shape id="_x0000_i1081" type="#_x0000_t75" style="width:19.9pt;height:16.5pt" o:ole="">
+            <v:imagedata r:id="rId7" o:title=""/>
           </v:shape>
-          <w:control r:id="rId13" w:name="DefaultOcxName7" w:shapeid="_x0000_i1070"/>
+          <w:control r:id="rId14" w:name="DefaultOcxName7" w:shapeid="_x0000_i1081"/>
         </w:object>
       </w:r>
       <w:r>
@@ -840,11 +820,11 @@
           <w:sz w:val="24"/>
           <w:szCs w:val="24"/>
         </w:rPr>
-        <w:object w:dxaOrig="1440" w:dyaOrig="1440" w14:anchorId="464A29DC">
-          <v:shape id="_x0000_i1069" type="#_x0000_t75" style="width:19.9pt;height:16.5pt" o:ole="">
-            <v:imagedata r:id="rId5" o:title=""/>
+        <w:object w:dxaOrig="225" w:dyaOrig="225" w14:anchorId="464A29DC">
+          <v:shape id="_x0000_i1084" type="#_x0000_t75" style="width:19.9pt;height:16.5pt" o:ole="">
+            <v:imagedata r:id="rId7" o:title=""/>
           </v:shape>
-          <w:control r:id="rId14" w:name="DefaultOcxName8" w:shapeid="_x0000_i1069"/>
+          <w:control r:id="rId15" w:name="DefaultOcxName8" w:shapeid="_x0000_i1084"/>
         </w:object>
       </w:r>
       <w:r>
@@ -854,27 +834,7 @@
           <w:sz w:val="24"/>
           <w:szCs w:val="24"/>
         </w:rPr>
-        <w:t xml:space="preserve"> Email vendors about </w:t>
-      </w:r>
-      <w:proofErr w:type="gramStart"/>
-      <w:r>
-        <w:rPr>
-          <w:rFonts w:ascii="Segoe UI" w:eastAsia="Times New Roman" w:hAnsi="Segoe UI" w:cs="Segoe UI"/>
-          <w:color w:val="24292F"/>
-          <w:sz w:val="24"/>
-          <w:szCs w:val="24"/>
-        </w:rPr>
-        <w:t>out of stock</w:t>
-      </w:r>
-      <w:proofErr w:type="gramEnd"/>
-      <w:r>
-        <w:rPr>
-          <w:rFonts w:ascii="Segoe UI" w:eastAsia="Times New Roman" w:hAnsi="Segoe UI" w:cs="Segoe UI"/>
-          <w:color w:val="24292F"/>
-          <w:sz w:val="24"/>
-          <w:szCs w:val="24"/>
-        </w:rPr>
-        <w:t xml:space="preserve"> items</w:t>
+        <w:t> Email vendors about out of stock items</w:t>
       </w:r>
     </w:p>
     <w:p>
@@ -900,11 +860,11 @@
           <w:sz w:val="24"/>
           <w:szCs w:val="24"/>
         </w:rPr>
-        <w:object w:dxaOrig="1440" w:dyaOrig="1440" w14:anchorId="2634B8F0">
-          <v:shape id="_x0000_i1068" type="#_x0000_t75" style="width:19.9pt;height:16.5pt" o:ole="">
-            <v:imagedata r:id="rId5" o:title=""/>
+        <w:object w:dxaOrig="225" w:dyaOrig="225" w14:anchorId="2634B8F0">
+          <v:shape id="_x0000_i1087" type="#_x0000_t75" style="width:19.9pt;height:16.5pt" o:ole="">
+            <v:imagedata r:id="rId7" o:title=""/>
           </v:shape>
-          <w:control r:id="rId15" w:name="DefaultOcxName9" w:shapeid="_x0000_i1068"/>
+          <w:control r:id="rId16" w:name="DefaultOcxName9" w:shapeid="_x0000_i1087"/>
         </w:object>
       </w:r>
       <w:r>
@@ -940,11 +900,11 @@
           <w:sz w:val="24"/>
           <w:szCs w:val="24"/>
         </w:rPr>
-        <w:object w:dxaOrig="1440" w:dyaOrig="1440" w14:anchorId="4FA784C3">
-          <v:shape id="_x0000_i1067" type="#_x0000_t75" style="width:19.9pt;height:16.5pt" o:ole="">
-            <v:imagedata r:id="rId5" o:title=""/>
+        <w:object w:dxaOrig="225" w:dyaOrig="225" w14:anchorId="4FA784C3">
+          <v:shape id="_x0000_i1090" type="#_x0000_t75" style="width:19.9pt;height:16.5pt" o:ole="">
+            <v:imagedata r:id="rId7" o:title=""/>
           </v:shape>
-          <w:control r:id="rId16" w:name="DefaultOcxName10" w:shapeid="_x0000_i1067"/>
+          <w:control r:id="rId17" w:name="DefaultOcxName10" w:shapeid="_x0000_i1090"/>
         </w:object>
       </w:r>
       <w:r>
@@ -1006,11 +966,11 @@
           <w:sz w:val="24"/>
           <w:szCs w:val="24"/>
         </w:rPr>
-        <w:object w:dxaOrig="1440" w:dyaOrig="1440" w14:anchorId="689D01CE">
-          <v:shape id="_x0000_i1066" type="#_x0000_t75" style="width:19.9pt;height:16.5pt" o:ole="">
+        <w:object w:dxaOrig="225" w:dyaOrig="225" w14:anchorId="689D01CE">
+          <v:shape id="_x0000_i1104" type="#_x0000_t75" style="width:19.9pt;height:16.5pt" o:ole="">
             <v:imagedata r:id="rId5" o:title=""/>
           </v:shape>
-          <w:control r:id="rId17" w:name="DefaultOcxName11" w:shapeid="_x0000_i1066"/>
+          <w:control r:id="rId18" w:name="DefaultOcxName11" w:shapeid="_x0000_i1104"/>
         </w:object>
       </w:r>
       <w:r>
@@ -1046,11 +1006,11 @@
           <w:sz w:val="24"/>
           <w:szCs w:val="24"/>
         </w:rPr>
-        <w:object w:dxaOrig="1440" w:dyaOrig="1440" w14:anchorId="6A5B3B49">
-          <v:shape id="_x0000_i1065" type="#_x0000_t75" style="width:19.9pt;height:16.5pt" o:ole="">
+        <w:object w:dxaOrig="225" w:dyaOrig="225" w14:anchorId="6A5B3B49">
+          <v:shape id="_x0000_i1105" type="#_x0000_t75" style="width:19.9pt;height:16.5pt" o:ole="">
             <v:imagedata r:id="rId5" o:title=""/>
           </v:shape>
-          <w:control r:id="rId18" w:name="DefaultOcxName12" w:shapeid="_x0000_i1065"/>
+          <w:control r:id="rId19" w:name="DefaultOcxName12" w:shapeid="_x0000_i1105"/>
         </w:object>
       </w:r>
       <w:r>
@@ -1086,11 +1046,11 @@
           <w:sz w:val="24"/>
           <w:szCs w:val="24"/>
         </w:rPr>
-        <w:object w:dxaOrig="1440" w:dyaOrig="1440" w14:anchorId="48FE5E99">
-          <v:shape id="_x0000_i1064" type="#_x0000_t75" style="width:19.9pt;height:16.5pt" o:ole="">
+        <w:object w:dxaOrig="225" w:dyaOrig="225" w14:anchorId="48FE5E99">
+          <v:shape id="_x0000_i1106" type="#_x0000_t75" style="width:19.9pt;height:16.5pt" o:ole="">
             <v:imagedata r:id="rId5" o:title=""/>
           </v:shape>
-          <w:control r:id="rId19" w:name="DefaultOcxName13" w:shapeid="_x0000_i1064"/>
+          <w:control r:id="rId20" w:name="DefaultOcxName13" w:shapeid="_x0000_i1106"/>
         </w:object>
       </w:r>
       <w:r>
@@ -1126,11 +1086,11 @@
           <w:sz w:val="24"/>
           <w:szCs w:val="24"/>
         </w:rPr>
-        <w:object w:dxaOrig="1440" w:dyaOrig="1440" w14:anchorId="617FEFD1">
-          <v:shape id="_x0000_i1063" type="#_x0000_t75" style="width:19.9pt;height:16.5pt" o:ole="">
-            <v:imagedata r:id="rId5" o:title=""/>
+        <w:object w:dxaOrig="225" w:dyaOrig="225" w14:anchorId="617FEFD1">
+          <v:shape id="_x0000_i1102" type="#_x0000_t75" style="width:19.9pt;height:16.5pt" o:ole="">
+            <v:imagedata r:id="rId7" o:title=""/>
           </v:shape>
-          <w:control r:id="rId20" w:name="DefaultOcxName14" w:shapeid="_x0000_i1063"/>
+          <w:control r:id="rId21" w:name="DefaultOcxName14" w:shapeid="_x0000_i1102"/>
         </w:object>
       </w:r>
       <w:r>

</xml_diff>

<commit_message>
all constrains and 3 MVP are met
constrains and most MVP are met
</commit_message>
<xml_diff>
--- a/P0.docx
+++ b/P0.docx
@@ -475,10 +475,10 @@
             <v:path o:extrusionok="f" gradientshapeok="t" o:connecttype="rect"/>
             <o:lock v:ext="edit" aspectratio="t"/>
           </v:shapetype>
-          <v:shape id="_x0000_i1107" type="#_x0000_t75" style="width:19.9pt;height:16.5pt" o:ole="">
+          <v:shape id="_x0000_i1060" type="#_x0000_t75" style="width:19.9pt;height:16.5pt" o:ole="">
             <v:imagedata r:id="rId5" o:title=""/>
           </v:shape>
-          <w:control r:id="rId6" w:name="DefaultOcxName" w:shapeid="_x0000_i1107"/>
+          <w:control r:id="rId6" w:name="DefaultOcxName" w:shapeid="_x0000_i1060"/>
         </w:object>
       </w:r>
       <w:r>
@@ -555,10 +555,10 @@
           <w:szCs w:val="24"/>
         </w:rPr>
         <w:object w:dxaOrig="225" w:dyaOrig="225" w14:anchorId="4941D6AE">
-          <v:shape id="_x0000_i1066" type="#_x0000_t75" style="width:19.9pt;height:16.5pt" o:ole="">
-            <v:imagedata r:id="rId7" o:title=""/>
+          <v:shape id="_x0000_i1104" type="#_x0000_t75" style="width:19.9pt;height:16.5pt" o:ole="">
+            <v:imagedata r:id="rId5" o:title=""/>
           </v:shape>
-          <w:control r:id="rId9" w:name="DefaultOcxName2" w:shapeid="_x0000_i1066"/>
+          <w:control r:id="rId9" w:name="DefaultOcxName2" w:shapeid="_x0000_i1104"/>
         </w:object>
       </w:r>
       <w:r>
@@ -595,10 +595,10 @@
           <w:szCs w:val="24"/>
         </w:rPr>
         <w:object w:dxaOrig="225" w:dyaOrig="225" w14:anchorId="7DD5BD2E">
-          <v:shape id="_x0000_i1069" type="#_x0000_t75" style="width:19.9pt;height:16.5pt" o:ole="">
-            <v:imagedata r:id="rId7" o:title=""/>
+          <v:shape id="_x0000_i1105" type="#_x0000_t75" style="width:19.9pt;height:16.5pt" o:ole="">
+            <v:imagedata r:id="rId5" o:title=""/>
           </v:shape>
-          <w:control r:id="rId10" w:name="DefaultOcxName3" w:shapeid="_x0000_i1069"/>
+          <w:control r:id="rId10" w:name="DefaultOcxName3" w:shapeid="_x0000_i1105"/>
         </w:object>
       </w:r>
       <w:r>
@@ -967,10 +967,10 @@
           <w:szCs w:val="24"/>
         </w:rPr>
         <w:object w:dxaOrig="225" w:dyaOrig="225" w14:anchorId="689D01CE">
-          <v:shape id="_x0000_i1104" type="#_x0000_t75" style="width:19.9pt;height:16.5pt" o:ole="">
+          <v:shape id="_x0000_i1093" type="#_x0000_t75" style="width:19.9pt;height:16.5pt" o:ole="">
             <v:imagedata r:id="rId5" o:title=""/>
           </v:shape>
-          <w:control r:id="rId18" w:name="DefaultOcxName11" w:shapeid="_x0000_i1104"/>
+          <w:control r:id="rId18" w:name="DefaultOcxName11" w:shapeid="_x0000_i1093"/>
         </w:object>
       </w:r>
       <w:r>
@@ -1007,10 +1007,10 @@
           <w:szCs w:val="24"/>
         </w:rPr>
         <w:object w:dxaOrig="225" w:dyaOrig="225" w14:anchorId="6A5B3B49">
-          <v:shape id="_x0000_i1105" type="#_x0000_t75" style="width:19.9pt;height:16.5pt" o:ole="">
+          <v:shape id="_x0000_i1096" type="#_x0000_t75" style="width:19.9pt;height:16.5pt" o:ole="">
             <v:imagedata r:id="rId5" o:title=""/>
           </v:shape>
-          <w:control r:id="rId19" w:name="DefaultOcxName12" w:shapeid="_x0000_i1105"/>
+          <w:control r:id="rId19" w:name="DefaultOcxName12" w:shapeid="_x0000_i1096"/>
         </w:object>
       </w:r>
       <w:r>
@@ -1047,10 +1047,10 @@
           <w:szCs w:val="24"/>
         </w:rPr>
         <w:object w:dxaOrig="225" w:dyaOrig="225" w14:anchorId="48FE5E99">
-          <v:shape id="_x0000_i1106" type="#_x0000_t75" style="width:19.9pt;height:16.5pt" o:ole="">
+          <v:shape id="_x0000_i1099" type="#_x0000_t75" style="width:19.9pt;height:16.5pt" o:ole="">
             <v:imagedata r:id="rId5" o:title=""/>
           </v:shape>
-          <w:control r:id="rId20" w:name="DefaultOcxName13" w:shapeid="_x0000_i1106"/>
+          <w:control r:id="rId20" w:name="DefaultOcxName13" w:shapeid="_x0000_i1099"/>
         </w:object>
       </w:r>
       <w:r>
@@ -1087,10 +1087,10 @@
           <w:szCs w:val="24"/>
         </w:rPr>
         <w:object w:dxaOrig="225" w:dyaOrig="225" w14:anchorId="617FEFD1">
-          <v:shape id="_x0000_i1102" type="#_x0000_t75" style="width:19.9pt;height:16.5pt" o:ole="">
-            <v:imagedata r:id="rId7" o:title=""/>
+          <v:shape id="_x0000_i1106" type="#_x0000_t75" style="width:19.9pt;height:16.5pt" o:ole="">
+            <v:imagedata r:id="rId5" o:title=""/>
           </v:shape>
-          <w:control r:id="rId21" w:name="DefaultOcxName14" w:shapeid="_x0000_i1102"/>
+          <w:control r:id="rId21" w:name="DefaultOcxName14" w:shapeid="_x0000_i1106"/>
         </w:object>
       </w:r>
       <w:r>

</xml_diff>

<commit_message>
adding vendor feature is done!
adding new vendors to the existing vendor sheet.
</commit_message>
<xml_diff>
--- a/P0.docx
+++ b/P0.docx
@@ -379,7 +379,27 @@
           <w:sz w:val="24"/>
           <w:szCs w:val="24"/>
         </w:rPr>
-        <w:t>Say hello to RoSA. Your robot shopping assistant! Helping you with your client's groceries.</w:t>
+        <w:t xml:space="preserve">Say hello to </w:t>
+      </w:r>
+      <w:proofErr w:type="spellStart"/>
+      <w:r>
+        <w:rPr>
+          <w:rFonts w:ascii="Segoe UI" w:eastAsia="Times New Roman" w:hAnsi="Segoe UI" w:cs="Segoe UI"/>
+          <w:color w:val="24292F"/>
+          <w:sz w:val="24"/>
+          <w:szCs w:val="24"/>
+        </w:rPr>
+        <w:t>RoSA</w:t>
+      </w:r>
+      <w:proofErr w:type="spellEnd"/>
+      <w:r>
+        <w:rPr>
+          <w:rFonts w:ascii="Segoe UI" w:eastAsia="Times New Roman" w:hAnsi="Segoe UI" w:cs="Segoe UI"/>
+          <w:color w:val="24292F"/>
+          <w:sz w:val="24"/>
+          <w:szCs w:val="24"/>
+        </w:rPr>
+        <w:t>. Your robot shopping assistant! Helping you with your client's groceries.</w:t>
       </w:r>
     </w:p>
     <w:p>
@@ -555,10 +575,10 @@
           <w:szCs w:val="24"/>
         </w:rPr>
         <w:object w:dxaOrig="225" w:dyaOrig="225" w14:anchorId="4941D6AE">
-          <v:shape id="_x0000_i1104" type="#_x0000_t75" style="width:19.9pt;height:16.5pt" o:ole="">
+          <v:shape id="_x0000_i1066" type="#_x0000_t75" style="width:19.9pt;height:16.5pt" o:ole="">
             <v:imagedata r:id="rId5" o:title=""/>
           </v:shape>
-          <w:control r:id="rId9" w:name="DefaultOcxName2" w:shapeid="_x0000_i1104"/>
+          <w:control r:id="rId9" w:name="DefaultOcxName2" w:shapeid="_x0000_i1066"/>
         </w:object>
       </w:r>
       <w:r>
@@ -595,10 +615,10 @@
           <w:szCs w:val="24"/>
         </w:rPr>
         <w:object w:dxaOrig="225" w:dyaOrig="225" w14:anchorId="7DD5BD2E">
-          <v:shape id="_x0000_i1105" type="#_x0000_t75" style="width:19.9pt;height:16.5pt" o:ole="">
+          <v:shape id="_x0000_i1069" type="#_x0000_t75" style="width:19.9pt;height:16.5pt" o:ole="">
             <v:imagedata r:id="rId5" o:title=""/>
           </v:shape>
-          <w:control r:id="rId10" w:name="DefaultOcxName3" w:shapeid="_x0000_i1105"/>
+          <w:control r:id="rId10" w:name="DefaultOcxName3" w:shapeid="_x0000_i1069"/>
         </w:object>
       </w:r>
       <w:r>
@@ -635,10 +655,10 @@
           <w:szCs w:val="24"/>
         </w:rPr>
         <w:object w:dxaOrig="225" w:dyaOrig="225" w14:anchorId="0BC7841A">
-          <v:shape id="_x0000_i1072" type="#_x0000_t75" style="width:19.9pt;height:16.5pt" o:ole="">
-            <v:imagedata r:id="rId7" o:title=""/>
+          <v:shape id="_x0000_i1104" type="#_x0000_t75" style="width:19.9pt;height:16.5pt" o:ole="">
+            <v:imagedata r:id="rId5" o:title=""/>
           </v:shape>
-          <w:control r:id="rId11" w:name="DefaultOcxName4" w:shapeid="_x0000_i1072"/>
+          <w:control r:id="rId11" w:name="DefaultOcxName4" w:shapeid="_x0000_i1104"/>
         </w:object>
       </w:r>
       <w:r>
@@ -834,7 +854,27 @@
           <w:sz w:val="24"/>
           <w:szCs w:val="24"/>
         </w:rPr>
-        <w:t> Email vendors about out of stock items</w:t>
+        <w:t xml:space="preserve"> Email vendors about </w:t>
+      </w:r>
+      <w:proofErr w:type="gramStart"/>
+      <w:r>
+        <w:rPr>
+          <w:rFonts w:ascii="Segoe UI" w:eastAsia="Times New Roman" w:hAnsi="Segoe UI" w:cs="Segoe UI"/>
+          <w:color w:val="24292F"/>
+          <w:sz w:val="24"/>
+          <w:szCs w:val="24"/>
+        </w:rPr>
+        <w:t>out of stock</w:t>
+      </w:r>
+      <w:proofErr w:type="gramEnd"/>
+      <w:r>
+        <w:rPr>
+          <w:rFonts w:ascii="Segoe UI" w:eastAsia="Times New Roman" w:hAnsi="Segoe UI" w:cs="Segoe UI"/>
+          <w:color w:val="24292F"/>
+          <w:sz w:val="24"/>
+          <w:szCs w:val="24"/>
+        </w:rPr>
+        <w:t xml:space="preserve"> items</w:t>
       </w:r>
     </w:p>
     <w:p>
@@ -1087,10 +1127,10 @@
           <w:szCs w:val="24"/>
         </w:rPr>
         <w:object w:dxaOrig="225" w:dyaOrig="225" w14:anchorId="617FEFD1">
-          <v:shape id="_x0000_i1106" type="#_x0000_t75" style="width:19.9pt;height:16.5pt" o:ole="">
+          <v:shape id="_x0000_i1102" type="#_x0000_t75" style="width:19.9pt;height:16.5pt" o:ole="">
             <v:imagedata r:id="rId5" o:title=""/>
           </v:shape>
-          <w:control r:id="rId21" w:name="DefaultOcxName14" w:shapeid="_x0000_i1106"/>
+          <w:control r:id="rId21" w:name="DefaultOcxName14" w:shapeid="_x0000_i1102"/>
         </w:object>
       </w:r>
       <w:r>

</xml_diff>

<commit_message>
discount feature added in excell sheet
</commit_message>
<xml_diff>
--- a/P0.docx
+++ b/P0.docx
@@ -379,27 +379,7 @@
           <w:sz w:val="24"/>
           <w:szCs w:val="24"/>
         </w:rPr>
-        <w:t xml:space="preserve">Say hello to </w:t>
-      </w:r>
-      <w:proofErr w:type="spellStart"/>
-      <w:r>
-        <w:rPr>
-          <w:rFonts w:ascii="Segoe UI" w:eastAsia="Times New Roman" w:hAnsi="Segoe UI" w:cs="Segoe UI"/>
-          <w:color w:val="24292F"/>
-          <w:sz w:val="24"/>
-          <w:szCs w:val="24"/>
-        </w:rPr>
-        <w:t>RoSA</w:t>
-      </w:r>
-      <w:proofErr w:type="spellEnd"/>
-      <w:r>
-        <w:rPr>
-          <w:rFonts w:ascii="Segoe UI" w:eastAsia="Times New Roman" w:hAnsi="Segoe UI" w:cs="Segoe UI"/>
-          <w:color w:val="24292F"/>
-          <w:sz w:val="24"/>
-          <w:szCs w:val="24"/>
-        </w:rPr>
-        <w:t>. Your robot shopping assistant! Helping you with your client's groceries.</w:t>
+        <w:t>Say hello to RoSA. Your robot shopping assistant! Helping you with your client's groceries.</w:t>
       </w:r>
     </w:p>
     <w:p>
@@ -655,10 +635,10 @@
           <w:szCs w:val="24"/>
         </w:rPr>
         <w:object w:dxaOrig="225" w:dyaOrig="225" w14:anchorId="0BC7841A">
-          <v:shape id="_x0000_i1104" type="#_x0000_t75" style="width:19.9pt;height:16.5pt" o:ole="">
+          <v:shape id="_x0000_i1072" type="#_x0000_t75" style="width:19.9pt;height:16.5pt" o:ole="">
             <v:imagedata r:id="rId5" o:title=""/>
           </v:shape>
-          <w:control r:id="rId11" w:name="DefaultOcxName4" w:shapeid="_x0000_i1104"/>
+          <w:control r:id="rId11" w:name="DefaultOcxName4" w:shapeid="_x0000_i1072"/>
         </w:object>
       </w:r>
       <w:r>
@@ -695,10 +675,10 @@
           <w:szCs w:val="24"/>
         </w:rPr>
         <w:object w:dxaOrig="225" w:dyaOrig="225" w14:anchorId="00238CA0">
-          <v:shape id="_x0000_i1075" type="#_x0000_t75" style="width:19.9pt;height:16.5pt" o:ole="">
-            <v:imagedata r:id="rId7" o:title=""/>
+          <v:shape id="_x0000_i1104" type="#_x0000_t75" style="width:19.9pt;height:16.5pt" o:ole="">
+            <v:imagedata r:id="rId5" o:title=""/>
           </v:shape>
-          <w:control r:id="rId12" w:name="DefaultOcxName5" w:shapeid="_x0000_i1075"/>
+          <w:control r:id="rId12" w:name="DefaultOcxName5" w:shapeid="_x0000_i1104"/>
         </w:object>
       </w:r>
       <w:r>
@@ -854,27 +834,7 @@
           <w:sz w:val="24"/>
           <w:szCs w:val="24"/>
         </w:rPr>
-        <w:t xml:space="preserve"> Email vendors about </w:t>
-      </w:r>
-      <w:proofErr w:type="gramStart"/>
-      <w:r>
-        <w:rPr>
-          <w:rFonts w:ascii="Segoe UI" w:eastAsia="Times New Roman" w:hAnsi="Segoe UI" w:cs="Segoe UI"/>
-          <w:color w:val="24292F"/>
-          <w:sz w:val="24"/>
-          <w:szCs w:val="24"/>
-        </w:rPr>
-        <w:t>out of stock</w:t>
-      </w:r>
-      <w:proofErr w:type="gramEnd"/>
-      <w:r>
-        <w:rPr>
-          <w:rFonts w:ascii="Segoe UI" w:eastAsia="Times New Roman" w:hAnsi="Segoe UI" w:cs="Segoe UI"/>
-          <w:color w:val="24292F"/>
-          <w:sz w:val="24"/>
-          <w:szCs w:val="24"/>
-        </w:rPr>
-        <w:t xml:space="preserve"> items</w:t>
+        <w:t> Email vendors about out of stock items</w:t>
       </w:r>
     </w:p>
     <w:p>

</xml_diff>

<commit_message>
Email shoppers and vendors feature is added
</commit_message>
<xml_diff>
--- a/P0.docx
+++ b/P0.docx
@@ -379,7 +379,27 @@
           <w:sz w:val="24"/>
           <w:szCs w:val="24"/>
         </w:rPr>
-        <w:t>Say hello to RoSA. Your robot shopping assistant! Helping you with your client's groceries.</w:t>
+        <w:t xml:space="preserve">Say hello to </w:t>
+      </w:r>
+      <w:proofErr w:type="spellStart"/>
+      <w:r>
+        <w:rPr>
+          <w:rFonts w:ascii="Segoe UI" w:eastAsia="Times New Roman" w:hAnsi="Segoe UI" w:cs="Segoe UI"/>
+          <w:color w:val="24292F"/>
+          <w:sz w:val="24"/>
+          <w:szCs w:val="24"/>
+        </w:rPr>
+        <w:t>RoSA</w:t>
+      </w:r>
+      <w:proofErr w:type="spellEnd"/>
+      <w:r>
+        <w:rPr>
+          <w:rFonts w:ascii="Segoe UI" w:eastAsia="Times New Roman" w:hAnsi="Segoe UI" w:cs="Segoe UI"/>
+          <w:color w:val="24292F"/>
+          <w:sz w:val="24"/>
+          <w:szCs w:val="24"/>
+        </w:rPr>
+        <w:t>. Your robot shopping assistant! Helping you with your client's groceries.</w:t>
       </w:r>
     </w:p>
     <w:p>
@@ -675,10 +695,10 @@
           <w:szCs w:val="24"/>
         </w:rPr>
         <w:object w:dxaOrig="225" w:dyaOrig="225" w14:anchorId="00238CA0">
-          <v:shape id="_x0000_i1104" type="#_x0000_t75" style="width:19.9pt;height:16.5pt" o:ole="">
+          <v:shape id="_x0000_i1075" type="#_x0000_t75" style="width:19.9pt;height:16.5pt" o:ole="">
             <v:imagedata r:id="rId5" o:title=""/>
           </v:shape>
-          <w:control r:id="rId12" w:name="DefaultOcxName5" w:shapeid="_x0000_i1104"/>
+          <w:control r:id="rId12" w:name="DefaultOcxName5" w:shapeid="_x0000_i1075"/>
         </w:object>
       </w:r>
       <w:r>
@@ -741,10 +761,10 @@
           <w:szCs w:val="24"/>
         </w:rPr>
         <w:object w:dxaOrig="225" w:dyaOrig="225" w14:anchorId="6ED68BEC">
-          <v:shape id="_x0000_i1078" type="#_x0000_t75" style="width:19.9pt;height:16.5pt" o:ole="">
-            <v:imagedata r:id="rId7" o:title=""/>
+          <v:shape id="_x0000_i1104" type="#_x0000_t75" style="width:19.9pt;height:16.5pt" o:ole="">
+            <v:imagedata r:id="rId5" o:title=""/>
           </v:shape>
-          <w:control r:id="rId13" w:name="DefaultOcxName6" w:shapeid="_x0000_i1078"/>
+          <w:control r:id="rId13" w:name="DefaultOcxName6" w:shapeid="_x0000_i1104"/>
         </w:object>
       </w:r>
       <w:r>
@@ -781,10 +801,10 @@
           <w:szCs w:val="24"/>
         </w:rPr>
         <w:object w:dxaOrig="225" w:dyaOrig="225" w14:anchorId="37C2C69C">
-          <v:shape id="_x0000_i1081" type="#_x0000_t75" style="width:19.9pt;height:16.5pt" o:ole="">
-            <v:imagedata r:id="rId7" o:title=""/>
+          <v:shape id="_x0000_i1105" type="#_x0000_t75" style="width:19.9pt;height:16.5pt" o:ole="">
+            <v:imagedata r:id="rId5" o:title=""/>
           </v:shape>
-          <w:control r:id="rId14" w:name="DefaultOcxName7" w:shapeid="_x0000_i1081"/>
+          <w:control r:id="rId14" w:name="DefaultOcxName7" w:shapeid="_x0000_i1105"/>
         </w:object>
       </w:r>
       <w:r>
@@ -821,10 +841,10 @@
           <w:szCs w:val="24"/>
         </w:rPr>
         <w:object w:dxaOrig="225" w:dyaOrig="225" w14:anchorId="464A29DC">
-          <v:shape id="_x0000_i1084" type="#_x0000_t75" style="width:19.9pt;height:16.5pt" o:ole="">
-            <v:imagedata r:id="rId7" o:title=""/>
+          <v:shape id="_x0000_i1106" type="#_x0000_t75" style="width:19.9pt;height:16.5pt" o:ole="">
+            <v:imagedata r:id="rId5" o:title=""/>
           </v:shape>
-          <w:control r:id="rId15" w:name="DefaultOcxName8" w:shapeid="_x0000_i1084"/>
+          <w:control r:id="rId15" w:name="DefaultOcxName8" w:shapeid="_x0000_i1106"/>
         </w:object>
       </w:r>
       <w:r>
@@ -834,7 +854,27 @@
           <w:sz w:val="24"/>
           <w:szCs w:val="24"/>
         </w:rPr>
-        <w:t> Email vendors about out of stock items</w:t>
+        <w:t xml:space="preserve"> Email vendors about </w:t>
+      </w:r>
+      <w:proofErr w:type="gramStart"/>
+      <w:r>
+        <w:rPr>
+          <w:rFonts w:ascii="Segoe UI" w:eastAsia="Times New Roman" w:hAnsi="Segoe UI" w:cs="Segoe UI"/>
+          <w:color w:val="24292F"/>
+          <w:sz w:val="24"/>
+          <w:szCs w:val="24"/>
+        </w:rPr>
+        <w:t>out of stock</w:t>
+      </w:r>
+      <w:proofErr w:type="gramEnd"/>
+      <w:r>
+        <w:rPr>
+          <w:rFonts w:ascii="Segoe UI" w:eastAsia="Times New Roman" w:hAnsi="Segoe UI" w:cs="Segoe UI"/>
+          <w:color w:val="24292F"/>
+          <w:sz w:val="24"/>
+          <w:szCs w:val="24"/>
+        </w:rPr>
+        <w:t xml:space="preserve"> items</w:t>
       </w:r>
     </w:p>
     <w:p>
@@ -901,10 +941,10 @@
           <w:szCs w:val="24"/>
         </w:rPr>
         <w:object w:dxaOrig="225" w:dyaOrig="225" w14:anchorId="4FA784C3">
-          <v:shape id="_x0000_i1090" type="#_x0000_t75" style="width:19.9pt;height:16.5pt" o:ole="">
-            <v:imagedata r:id="rId7" o:title=""/>
+          <v:shape id="_x0000_i1107" type="#_x0000_t75" style="width:19.9pt;height:16.5pt" o:ole="">
+            <v:imagedata r:id="rId5" o:title=""/>
           </v:shape>
-          <w:control r:id="rId17" w:name="DefaultOcxName10" w:shapeid="_x0000_i1090"/>
+          <w:control r:id="rId17" w:name="DefaultOcxName10" w:shapeid="_x0000_i1107"/>
         </w:object>
       </w:r>
       <w:r>

</xml_diff>